<commit_message>
Entities og Relationships textaskjal komið
</commit_message>
<xml_diff>
--- a/Gagnasöfn/GAGN2HS05BU/Hópverkefni/Hópverkefni 1/Entities and Relationships.docx
+++ b/Gagnasöfn/GAGN2HS05BU/Hópverkefni/Hópverkefni 1/Entities and Relationships.docx
@@ -14,7 +14,6 @@
           <w:szCs w:val="52"/>
         </w:rPr>
       </w:pPr>
-      <w:bookmarkStart w:id="0" w:name="__DdeLink__1_3525461161"/>
       <w:r>
         <w:rPr>
           <w:rFonts w:ascii="Ubuntu" w:hAnsi="Ubuntu"/>
@@ -25,7 +24,6 @@
         </w:rPr>
         <w:t>Entities:</w:t>
       </w:r>
-      <w:bookmarkEnd w:id="0"/>
     </w:p>
     <w:p>
       <w:pPr>
@@ -216,6 +214,85 @@
           <w:szCs w:val="36"/>
         </w:rPr>
         <w:t>)</w:t>
+      </w:r>
+    </w:p>
+    <w:p>
+      <w:pPr>
+        <w:pStyle w:val="Normal"/>
+        <w:rPr>
+          <w:rFonts w:ascii="Ubuntu" w:hAnsi="Ubuntu"/>
+          <w:b w:val="false"/>
+          <w:b w:val="false"/>
+          <w:bCs w:val="false"/>
+          <w:sz w:val="36"/>
+          <w:szCs w:val="36"/>
+        </w:rPr>
+      </w:pPr>
+      <w:r>
+        <w:rPr>
+          <w:rFonts w:ascii="Ubuntu" w:hAnsi="Ubuntu"/>
+          <w:b w:val="false"/>
+          <w:bCs w:val="false"/>
+          <w:sz w:val="36"/>
+          <w:szCs w:val="36"/>
+        </w:rPr>
+        <w:t>Town(name, garage)</w:t>
+      </w:r>
+    </w:p>
+    <w:p>
+      <w:pPr>
+        <w:pStyle w:val="Normal"/>
+        <w:rPr>
+          <w:rFonts w:ascii="Ubuntu" w:hAnsi="Ubuntu"/>
+          <w:b w:val="false"/>
+          <w:b w:val="false"/>
+          <w:bCs w:val="false"/>
+          <w:sz w:val="36"/>
+          <w:szCs w:val="36"/>
+        </w:rPr>
+      </w:pPr>
+      <w:r>
+        <w:rPr>
+          <w:rFonts w:ascii="Ubuntu" w:hAnsi="Ubuntu"/>
+          <w:b w:val="false"/>
+          <w:bCs w:val="false"/>
+          <w:sz w:val="36"/>
+          <w:szCs w:val="36"/>
+        </w:rPr>
+        <w:t>Garage(buses)</w:t>
+      </w:r>
+    </w:p>
+    <w:p>
+      <w:pPr>
+        <w:pStyle w:val="Normal"/>
+        <w:rPr>
+          <w:rFonts w:ascii="Ubuntu" w:hAnsi="Ubuntu"/>
+          <w:b w:val="false"/>
+          <w:b w:val="false"/>
+          <w:bCs w:val="false"/>
+          <w:sz w:val="36"/>
+          <w:szCs w:val="36"/>
+        </w:rPr>
+      </w:pPr>
+      <w:r>
+        <w:rPr>
+          <w:rFonts w:ascii="Ubuntu" w:hAnsi="Ubuntu"/>
+          <w:b w:val="false"/>
+          <w:bCs w:val="false"/>
+          <w:sz w:val="36"/>
+          <w:szCs w:val="36"/>
+        </w:rPr>
+        <w:t>Stage</w:t>
+      </w:r>
+      <w:r>
+        <w:rPr>
+          <w:rFonts w:ascii="Ubuntu" w:hAnsi="Ubuntu"/>
+          <w:b w:val="false"/>
+          <w:bCs w:val="false"/>
+          <w:sz w:val="36"/>
+          <w:szCs w:val="36"/>
+        </w:rPr>
+        <w:t>(drivers)</w:t>
       </w:r>
     </w:p>
     <w:p>
@@ -305,30 +382,206 @@
           <w:sz w:val="36"/>
           <w:szCs w:val="36"/>
         </w:rPr>
-        <w:t>Drivers drive Buses</w:t>
-      </w:r>
-    </w:p>
-    <w:p>
-      <w:pPr>
-        <w:pStyle w:val="Normal"/>
-        <w:rPr>
-          <w:rFonts w:ascii="Ubuntu" w:hAnsi="Ubuntu"/>
-          <w:b w:val="false"/>
-          <w:b w:val="false"/>
-          <w:bCs w:val="false"/>
-          <w:sz w:val="36"/>
-          <w:szCs w:val="36"/>
-        </w:rPr>
-      </w:pPr>
-      <w:r>
-        <w:rPr>
-          <w:rFonts w:ascii="Ubuntu" w:hAnsi="Ubuntu"/>
-          <w:b w:val="false"/>
-          <w:bCs w:val="false"/>
-          <w:sz w:val="36"/>
-          <w:szCs w:val="36"/>
-        </w:rPr>
-        <w:t>Buses drive Routes</w:t>
+        <w:t>Drivers allocated to Stages</w:t>
+        <w:tab/>
+        <w:t>many to one</w:t>
+      </w:r>
+    </w:p>
+    <w:p>
+      <w:pPr>
+        <w:pStyle w:val="Normal"/>
+        <w:rPr>
+          <w:rFonts w:ascii="Ubuntu" w:hAnsi="Ubuntu"/>
+          <w:b w:val="false"/>
+          <w:b w:val="false"/>
+          <w:bCs w:val="false"/>
+          <w:sz w:val="36"/>
+          <w:szCs w:val="36"/>
+        </w:rPr>
+      </w:pPr>
+      <w:r>
+        <w:rPr>
+          <w:rFonts w:ascii="Ubuntu" w:hAnsi="Ubuntu"/>
+          <w:b w:val="false"/>
+          <w:bCs w:val="false"/>
+          <w:sz w:val="36"/>
+          <w:szCs w:val="36"/>
+        </w:rPr>
+        <w:t>Bus</w:t>
+      </w:r>
+      <w:r>
+        <w:rPr>
+          <w:rFonts w:ascii="Ubuntu" w:hAnsi="Ubuntu"/>
+          <w:b w:val="false"/>
+          <w:bCs w:val="false"/>
+          <w:sz w:val="36"/>
+          <w:szCs w:val="36"/>
+        </w:rPr>
+        <w:t>es</w:t>
+      </w:r>
+      <w:r>
+        <w:rPr>
+          <w:rFonts w:ascii="Ubuntu" w:hAnsi="Ubuntu"/>
+          <w:b w:val="false"/>
+          <w:bCs w:val="false"/>
+          <w:sz w:val="36"/>
+          <w:szCs w:val="36"/>
+        </w:rPr>
+        <w:t xml:space="preserve"> drive </w:t>
+      </w:r>
+      <w:r>
+        <w:rPr>
+          <w:rFonts w:ascii="Ubuntu" w:hAnsi="Ubuntu"/>
+          <w:b w:val="false"/>
+          <w:bCs w:val="false"/>
+          <w:sz w:val="36"/>
+          <w:szCs w:val="36"/>
+        </w:rPr>
+        <w:t>a</w:t>
+      </w:r>
+      <w:r>
+        <w:rPr>
+          <w:rFonts w:ascii="Ubuntu" w:hAnsi="Ubuntu"/>
+          <w:b w:val="false"/>
+          <w:bCs w:val="false"/>
+          <w:sz w:val="36"/>
+          <w:szCs w:val="36"/>
+        </w:rPr>
+        <w:t xml:space="preserve"> Rout</w:t>
+      </w:r>
+      <w:r>
+        <w:rPr>
+          <w:rFonts w:ascii="Ubuntu" w:hAnsi="Ubuntu"/>
+          <w:b w:val="false"/>
+          <w:bCs w:val="false"/>
+          <w:sz w:val="36"/>
+          <w:szCs w:val="36"/>
+        </w:rPr>
+        <w:t>e</w:t>
+        <w:tab/>
+        <w:tab/>
+        <w:tab/>
+        <w:t>many to one</w:t>
+      </w:r>
+    </w:p>
+    <w:p>
+      <w:pPr>
+        <w:pStyle w:val="Normal"/>
+        <w:rPr>
+          <w:rFonts w:ascii="Ubuntu" w:hAnsi="Ubuntu"/>
+          <w:b w:val="false"/>
+          <w:b w:val="false"/>
+          <w:bCs w:val="false"/>
+          <w:sz w:val="36"/>
+          <w:szCs w:val="36"/>
+        </w:rPr>
+      </w:pPr>
+      <w:r>
+        <w:rPr>
+          <w:rFonts w:ascii="Ubuntu" w:hAnsi="Ubuntu"/>
+          <w:b w:val="false"/>
+          <w:bCs w:val="false"/>
+          <w:sz w:val="36"/>
+          <w:szCs w:val="36"/>
+        </w:rPr>
+        <w:t xml:space="preserve">Route has </w:t>
+      </w:r>
+      <w:r>
+        <w:rPr>
+          <w:rFonts w:ascii="Ubuntu" w:hAnsi="Ubuntu"/>
+          <w:b w:val="false"/>
+          <w:bCs w:val="false"/>
+          <w:sz w:val="36"/>
+          <w:szCs w:val="36"/>
+        </w:rPr>
+        <w:t>Stages</w:t>
+        <w:tab/>
+        <w:tab/>
+        <w:tab/>
+        <w:tab/>
+        <w:t>one to many</w:t>
+      </w:r>
+    </w:p>
+    <w:p>
+      <w:pPr>
+        <w:pStyle w:val="Normal"/>
+        <w:rPr>
+          <w:rFonts w:ascii="Ubuntu" w:hAnsi="Ubuntu"/>
+          <w:b w:val="false"/>
+          <w:b w:val="false"/>
+          <w:bCs w:val="false"/>
+          <w:sz w:val="36"/>
+          <w:szCs w:val="36"/>
+        </w:rPr>
+      </w:pPr>
+      <w:r>
+        <w:rPr>
+          <w:rFonts w:ascii="Ubuntu" w:hAnsi="Ubuntu"/>
+          <w:b w:val="false"/>
+          <w:bCs w:val="false"/>
+          <w:sz w:val="36"/>
+          <w:szCs w:val="36"/>
+        </w:rPr>
+        <w:t>Town has a Garage</w:t>
+        <w:tab/>
+        <w:tab/>
+        <w:tab/>
+      </w:r>
+      <w:r>
+        <w:rPr>
+          <w:rFonts w:ascii="Ubuntu" w:hAnsi="Ubuntu"/>
+          <w:b w:val="false"/>
+          <w:bCs w:val="false"/>
+          <w:sz w:val="36"/>
+          <w:szCs w:val="36"/>
+        </w:rPr>
+        <w:t>one to one</w:t>
+      </w:r>
+    </w:p>
+    <w:p>
+      <w:pPr>
+        <w:pStyle w:val="Normal"/>
+        <w:rPr>
+          <w:rFonts w:ascii="Ubuntu" w:hAnsi="Ubuntu"/>
+          <w:b w:val="false"/>
+          <w:b w:val="false"/>
+          <w:bCs w:val="false"/>
+          <w:sz w:val="36"/>
+          <w:szCs w:val="36"/>
+        </w:rPr>
+      </w:pPr>
+      <w:r>
+        <w:rPr>
+          <w:rFonts w:ascii="Ubuntu" w:hAnsi="Ubuntu"/>
+          <w:b w:val="false"/>
+          <w:bCs w:val="false"/>
+          <w:sz w:val="36"/>
+          <w:szCs w:val="36"/>
+        </w:rPr>
+        <w:t>Stage</w:t>
+      </w:r>
+      <w:r>
+        <w:rPr>
+          <w:rFonts w:ascii="Ubuntu" w:hAnsi="Ubuntu"/>
+          <w:b w:val="false"/>
+          <w:bCs w:val="false"/>
+          <w:sz w:val="36"/>
+          <w:szCs w:val="36"/>
+        </w:rPr>
+        <w:t xml:space="preserve"> through towns</w:t>
+        <w:tab/>
+        <w:tab/>
+        <w:tab/>
+      </w:r>
+      <w:r>
+        <w:rPr>
+          <w:rFonts w:ascii="Ubuntu" w:hAnsi="Ubuntu"/>
+          <w:b w:val="false"/>
+          <w:bCs w:val="false"/>
+          <w:sz w:val="36"/>
+          <w:szCs w:val="36"/>
+        </w:rPr>
+        <w:t>one to many</w:t>
       </w:r>
     </w:p>
     <w:sectPr>

</xml_diff>

<commit_message>
Enteties and Relationships uppfært aftur
</commit_message>
<xml_diff>
--- a/Gagnasöfn/GAGN2HS05BU/Hópverkefni/Hópverkefni 1/Entities and Relationships.docx
+++ b/Gagnasöfn/GAGN2HS05BU/Hópverkefni/Hópverkefni 1/Entities and Relationships.docx
@@ -581,6 +581,34 @@
           <w:sz w:val="36"/>
           <w:szCs w:val="36"/>
         </w:rPr>
+        <w:t>one to many</w:t>
+      </w:r>
+    </w:p>
+    <w:p>
+      <w:pPr>
+        <w:pStyle w:val="Normal"/>
+        <w:rPr>
+          <w:rFonts w:ascii="Ubuntu" w:hAnsi="Ubuntu"/>
+          <w:b w:val="false"/>
+          <w:b w:val="false"/>
+          <w:bCs w:val="false"/>
+          <w:sz w:val="36"/>
+          <w:szCs w:val="36"/>
+        </w:rPr>
+      </w:pPr>
+      <w:r>
+        <w:rPr>
+          <w:rFonts w:ascii="Ubuntu" w:hAnsi="Ubuntu"/>
+          <w:b w:val="false"/>
+          <w:bCs w:val="false"/>
+          <w:sz w:val="36"/>
+          <w:szCs w:val="36"/>
+        </w:rPr>
+        <w:t>Garage has buses</w:t>
+        <w:tab/>
+        <w:tab/>
+        <w:tab/>
+        <w:tab/>
         <w:t>one to many</w:t>
       </w:r>
     </w:p>

</xml_diff>